<commit_message>
Updates files on Deliberables and Epic3
</commit_message>
<xml_diff>
--- a/#Deliverables/1050 Deliverable Week 5/Week_5_Sprint_Document_JobQuest.docx
+++ b/#Deliverables/1050 Deliverable Week 5/Week_5_Sprint_Document_JobQuest.docx
@@ -29,21 +29,12 @@
           <w:szCs w:val="44"/>
         </w:rPr>
       </w:pPr>
-      <w:proofErr w:type="spellStart"/>
       <w:r>
         <w:rPr>
           <w:sz w:val="44"/>
           <w:szCs w:val="44"/>
         </w:rPr>
-        <w:t>JobQuest</w:t>
-      </w:r>
-      <w:proofErr w:type="spellEnd"/>
-      <w:r>
-        <w:rPr>
-          <w:sz w:val="44"/>
-          <w:szCs w:val="44"/>
-        </w:rPr>
-        <w:t xml:space="preserve"> Navigator – Week </w:t>
+        <w:t xml:space="preserve">JobQuest Navigator – Week </w:t>
       </w:r>
       <w:r>
         <w:rPr>
@@ -74,39 +65,7 @@
           <w:sz w:val="28"/>
           <w:szCs w:val="28"/>
         </w:rPr>
-        <w:t xml:space="preserve">Maria Soto, Shruti Amit </w:t>
-      </w:r>
-      <w:proofErr w:type="spellStart"/>
-      <w:r>
-        <w:rPr>
-          <w:sz w:val="28"/>
-          <w:szCs w:val="28"/>
-        </w:rPr>
-        <w:t>Vasanwala</w:t>
-      </w:r>
-      <w:proofErr w:type="spellEnd"/>
-      <w:r>
-        <w:rPr>
-          <w:sz w:val="28"/>
-          <w:szCs w:val="28"/>
-        </w:rPr>
-        <w:t xml:space="preserve">, </w:t>
-      </w:r>
-      <w:proofErr w:type="spellStart"/>
-      <w:r>
-        <w:rPr>
-          <w:sz w:val="28"/>
-          <w:szCs w:val="28"/>
-        </w:rPr>
-        <w:t>Zhihuai</w:t>
-      </w:r>
-      <w:proofErr w:type="spellEnd"/>
-      <w:r>
-        <w:rPr>
-          <w:sz w:val="28"/>
-          <w:szCs w:val="28"/>
-        </w:rPr>
-        <w:t xml:space="preserve"> Wang, Ishan Aakash Patel</w:t>
+        <w:t>Maria Soto, Shruti Amit Vasanwala, Zhihuai Wang, Ishan Aakash Patel</w:t>
       </w:r>
     </w:p>
     <w:p>
@@ -286,6 +245,116 @@
     </w:p>
     <w:p/>
     <w:p>
+      <w:r>
+        <w:t>This is the list of the sprint Goals to Sprint 2</w:t>
+      </w:r>
+      <w:r>
+        <w:t xml:space="preserve"> – Epic 1</w:t>
+      </w:r>
+      <w:r>
+        <w:t xml:space="preserve">: </w:t>
+      </w:r>
+    </w:p>
+    <w:p>
+      <w:pPr>
+        <w:pStyle w:val="ListParagraph"/>
+        <w:numPr>
+          <w:ilvl w:val="2"/>
+          <w:numId w:val="6"/>
+        </w:numPr>
+        <w:rPr>
+          <w:bCs/>
+        </w:rPr>
+      </w:pPr>
+      <w:r>
+        <w:rPr>
+          <w:bCs/>
+        </w:rPr>
+        <w:t>User Story 1.2: Design and implement a visual map interface.</w:t>
+      </w:r>
+      <w:r>
+        <w:rPr>
+          <w:bCs/>
+        </w:rPr>
+        <w:t xml:space="preserve"> </w:t>
+      </w:r>
+    </w:p>
+    <w:p>
+      <w:pPr>
+        <w:pStyle w:val="ListParagraph"/>
+        <w:numPr>
+          <w:ilvl w:val="2"/>
+          <w:numId w:val="6"/>
+        </w:numPr>
+        <w:rPr>
+          <w:bCs/>
+        </w:rPr>
+      </w:pPr>
+      <w:r>
+        <w:rPr>
+          <w:bCs/>
+        </w:rPr>
+        <w:t>User Story 1.3: Sync job listings with map pins based on geolocation.</w:t>
+      </w:r>
+    </w:p>
+    <w:p>
+      <w:pPr>
+        <w:pStyle w:val="ListParagraph"/>
+        <w:numPr>
+          <w:ilvl w:val="2"/>
+          <w:numId w:val="6"/>
+        </w:numPr>
+        <w:rPr>
+          <w:bCs/>
+        </w:rPr>
+      </w:pPr>
+      <w:r>
+        <w:rPr>
+          <w:bCs/>
+        </w:rPr>
+        <w:t>User Story 1.4: Implement filtering and prioritization of nearby jobs.</w:t>
+      </w:r>
+    </w:p>
+    <w:p>
+      <w:r>
+        <w:drawing>
+          <wp:inline distT="0" distB="0" distL="0" distR="0" wp14:anchorId="330ECFBD" wp14:editId="46C07C63">
+            <wp:extent cx="5486400" cy="1238885"/>
+            <wp:effectExtent l="0" t="0" r="0" b="0"/>
+            <wp:docPr id="518369916" name="Picture 1" descr="A screenshot of a chat&#10;&#10;AI-generated content may be incorrect."/>
+            <wp:cNvGraphicFramePr>
+              <a:graphicFrameLocks xmlns:a="http://schemas.openxmlformats.org/drawingml/2006/main" noChangeAspect="1"/>
+            </wp:cNvGraphicFramePr>
+            <a:graphic xmlns:a="http://schemas.openxmlformats.org/drawingml/2006/main">
+              <a:graphicData uri="http://schemas.openxmlformats.org/drawingml/2006/picture">
+                <pic:pic xmlns:pic="http://schemas.openxmlformats.org/drawingml/2006/picture">
+                  <pic:nvPicPr>
+                    <pic:cNvPr id="518369916" name="Picture 1" descr="A screenshot of a chat&#10;&#10;AI-generated content may be incorrect."/>
+                    <pic:cNvPicPr/>
+                  </pic:nvPicPr>
+                  <pic:blipFill>
+                    <a:blip r:embed="rId6"/>
+                    <a:stretch>
+                      <a:fillRect/>
+                    </a:stretch>
+                  </pic:blipFill>
+                  <pic:spPr>
+                    <a:xfrm>
+                      <a:off x="0" y="0"/>
+                      <a:ext cx="5486400" cy="1238885"/>
+                    </a:xfrm>
+                    <a:prstGeom prst="rect">
+                      <a:avLst/>
+                    </a:prstGeom>
+                  </pic:spPr>
+                </pic:pic>
+              </a:graphicData>
+            </a:graphic>
+          </wp:inline>
+        </w:drawing>
+      </w:r>
+    </w:p>
+    <w:p>
       <w:pPr>
         <w:pStyle w:val="Heading2"/>
         <w:numPr>
@@ -300,6 +369,56 @@
         <w:br/>
       </w:r>
     </w:p>
+    <w:p>
+      <w:r>
+        <w:t>List of the task</w:t>
+      </w:r>
+      <w:r>
+        <w:t>s</w:t>
+      </w:r>
+      <w:r>
+        <w:t xml:space="preserve"> Sprint 2:</w:t>
+      </w:r>
+    </w:p>
+    <w:p>
+      <w:r>
+        <w:drawing>
+          <wp:inline distT="0" distB="0" distL="0" distR="0" wp14:anchorId="0BE17A55" wp14:editId="5DB6A261">
+            <wp:extent cx="5486400" cy="3060065"/>
+            <wp:effectExtent l="0" t="0" r="0" b="6985"/>
+            <wp:docPr id="1206456680" name="Picture 1" descr="A screenshot of a computer&#10;&#10;AI-generated content may be incorrect."/>
+            <wp:cNvGraphicFramePr>
+              <a:graphicFrameLocks xmlns:a="http://schemas.openxmlformats.org/drawingml/2006/main" noChangeAspect="1"/>
+            </wp:cNvGraphicFramePr>
+            <a:graphic xmlns:a="http://schemas.openxmlformats.org/drawingml/2006/main">
+              <a:graphicData uri="http://schemas.openxmlformats.org/drawingml/2006/picture">
+                <pic:pic xmlns:pic="http://schemas.openxmlformats.org/drawingml/2006/picture">
+                  <pic:nvPicPr>
+                    <pic:cNvPr id="1206456680" name="Picture 1" descr="A screenshot of a computer&#10;&#10;AI-generated content may be incorrect."/>
+                    <pic:cNvPicPr/>
+                  </pic:nvPicPr>
+                  <pic:blipFill>
+                    <a:blip r:embed="rId7"/>
+                    <a:stretch>
+                      <a:fillRect/>
+                    </a:stretch>
+                  </pic:blipFill>
+                  <pic:spPr>
+                    <a:xfrm>
+                      <a:off x="0" y="0"/>
+                      <a:ext cx="5486400" cy="3060065"/>
+                    </a:xfrm>
+                    <a:prstGeom prst="rect">
+                      <a:avLst/>
+                    </a:prstGeom>
+                  </pic:spPr>
+                </pic:pic>
+              </a:graphicData>
+            </a:graphic>
+          </wp:inline>
+        </w:drawing>
+      </w:r>
+    </w:p>
     <w:p/>
     <w:p/>
     <w:p/>
@@ -312,12 +431,14 @@
         </w:numPr>
       </w:pPr>
       <w:r>
+        <w:lastRenderedPageBreak/>
         <w:t>Key Features Being Developed</w:t>
       </w:r>
       <w:r>
         <w:br/>
       </w:r>
     </w:p>
+    <w:p/>
     <w:p>
       <w:pPr>
         <w:pStyle w:val="ListParagraph"/>
@@ -337,6 +458,693 @@
       </w:r>
     </w:p>
     <w:p/>
+    <w:tbl>
+      <w:tblPr>
+        <w:tblStyle w:val="TableGrid"/>
+        <w:tblW w:w="9209" w:type="dxa"/>
+        <w:tblLook w:val="04A0" w:firstRow="1" w:lastRow="0" w:firstColumn="1" w:lastColumn="0" w:noHBand="0" w:noVBand="1"/>
+      </w:tblPr>
+      <w:tblGrid>
+        <w:gridCol w:w="846"/>
+        <w:gridCol w:w="992"/>
+        <w:gridCol w:w="7371"/>
+      </w:tblGrid>
+      <w:tr>
+        <w:tc>
+          <w:tcPr>
+            <w:tcW w:w="846" w:type="dxa"/>
+            <w:vAlign w:val="center"/>
+          </w:tcPr>
+          <w:p>
+            <w:pPr>
+              <w:jc w:val="center"/>
+              <w:rPr>
+                <w:b/>
+                <w:bCs/>
+              </w:rPr>
+            </w:pPr>
+            <w:r>
+              <w:rPr>
+                <w:b/>
+                <w:bCs/>
+              </w:rPr>
+              <w:t>User Story</w:t>
+            </w:r>
+          </w:p>
+        </w:tc>
+        <w:tc>
+          <w:tcPr>
+            <w:tcW w:w="992" w:type="dxa"/>
+            <w:vAlign w:val="center"/>
+          </w:tcPr>
+          <w:p>
+            <w:pPr>
+              <w:jc w:val="center"/>
+              <w:rPr>
+                <w:b/>
+                <w:bCs/>
+              </w:rPr>
+            </w:pPr>
+            <w:r>
+              <w:rPr>
+                <w:b/>
+                <w:bCs/>
+              </w:rPr>
+              <w:t>Task</w:t>
+            </w:r>
+          </w:p>
+        </w:tc>
+        <w:tc>
+          <w:tcPr>
+            <w:tcW w:w="7371" w:type="dxa"/>
+            <w:vAlign w:val="center"/>
+          </w:tcPr>
+          <w:p>
+            <w:pPr>
+              <w:jc w:val="center"/>
+              <w:rPr>
+                <w:b/>
+                <w:bCs/>
+              </w:rPr>
+            </w:pPr>
+            <w:r>
+              <w:rPr>
+                <w:b/>
+                <w:bCs/>
+              </w:rPr>
+              <w:t>Progress</w:t>
+            </w:r>
+            <w:r>
+              <w:rPr>
+                <w:b/>
+                <w:bCs/>
+              </w:rPr>
+              <w:t>/Status</w:t>
+            </w:r>
+          </w:p>
+        </w:tc>
+      </w:tr>
+      <w:tr>
+        <w:tc>
+          <w:tcPr>
+            <w:tcW w:w="846" w:type="dxa"/>
+          </w:tcPr>
+          <w:p>
+            <w:r>
+              <w:t>1.2</w:t>
+            </w:r>
+          </w:p>
+        </w:tc>
+        <w:tc>
+          <w:tcPr>
+            <w:tcW w:w="992" w:type="dxa"/>
+          </w:tcPr>
+          <w:p>
+            <w:r>
+              <w:t>SM-33</w:t>
+            </w:r>
+          </w:p>
+        </w:tc>
+        <w:tc>
+          <w:tcPr>
+            <w:tcW w:w="7371" w:type="dxa"/>
+          </w:tcPr>
+          <w:p/>
+        </w:tc>
+      </w:tr>
+      <w:tr>
+        <w:tc>
+          <w:tcPr>
+            <w:tcW w:w="846" w:type="dxa"/>
+          </w:tcPr>
+          <w:p>
+            <w:r>
+              <w:t>1.2</w:t>
+            </w:r>
+          </w:p>
+        </w:tc>
+        <w:tc>
+          <w:tcPr>
+            <w:tcW w:w="992" w:type="dxa"/>
+          </w:tcPr>
+          <w:p>
+            <w:r>
+              <w:t>SM-34</w:t>
+            </w:r>
+          </w:p>
+        </w:tc>
+        <w:tc>
+          <w:tcPr>
+            <w:tcW w:w="7371" w:type="dxa"/>
+          </w:tcPr>
+          <w:p/>
+        </w:tc>
+      </w:tr>
+      <w:tr>
+        <w:tc>
+          <w:tcPr>
+            <w:tcW w:w="846" w:type="dxa"/>
+          </w:tcPr>
+          <w:p>
+            <w:r>
+              <w:t>1.2</w:t>
+            </w:r>
+          </w:p>
+        </w:tc>
+        <w:tc>
+          <w:tcPr>
+            <w:tcW w:w="992" w:type="dxa"/>
+          </w:tcPr>
+          <w:p>
+            <w:r>
+              <w:t>SM-36</w:t>
+            </w:r>
+          </w:p>
+        </w:tc>
+        <w:tc>
+          <w:tcPr>
+            <w:tcW w:w="7371" w:type="dxa"/>
+          </w:tcPr>
+          <w:p/>
+        </w:tc>
+      </w:tr>
+      <w:tr>
+        <w:tc>
+          <w:tcPr>
+            <w:tcW w:w="846" w:type="dxa"/>
+          </w:tcPr>
+          <w:p>
+            <w:r>
+              <w:t>1.3</w:t>
+            </w:r>
+          </w:p>
+        </w:tc>
+        <w:tc>
+          <w:tcPr>
+            <w:tcW w:w="992" w:type="dxa"/>
+          </w:tcPr>
+          <w:p>
+            <w:r>
+              <w:t>SM-41</w:t>
+            </w:r>
+          </w:p>
+        </w:tc>
+        <w:tc>
+          <w:tcPr>
+            <w:tcW w:w="7371" w:type="dxa"/>
+          </w:tcPr>
+          <w:p/>
+        </w:tc>
+      </w:tr>
+      <w:tr>
+        <w:tc>
+          <w:tcPr>
+            <w:tcW w:w="846" w:type="dxa"/>
+          </w:tcPr>
+          <w:p>
+            <w:r>
+              <w:t>1.3</w:t>
+            </w:r>
+          </w:p>
+        </w:tc>
+        <w:tc>
+          <w:tcPr>
+            <w:tcW w:w="992" w:type="dxa"/>
+          </w:tcPr>
+          <w:p>
+            <w:r>
+              <w:t>SM-43</w:t>
+            </w:r>
+          </w:p>
+        </w:tc>
+        <w:tc>
+          <w:tcPr>
+            <w:tcW w:w="7371" w:type="dxa"/>
+          </w:tcPr>
+          <w:p/>
+        </w:tc>
+      </w:tr>
+      <w:tr>
+        <w:tc>
+          <w:tcPr>
+            <w:tcW w:w="846" w:type="dxa"/>
+          </w:tcPr>
+          <w:p>
+            <w:r>
+              <w:t>1.3</w:t>
+            </w:r>
+          </w:p>
+        </w:tc>
+        <w:tc>
+          <w:tcPr>
+            <w:tcW w:w="992" w:type="dxa"/>
+          </w:tcPr>
+          <w:p>
+            <w:r>
+              <w:t>SM-44</w:t>
+            </w:r>
+          </w:p>
+        </w:tc>
+        <w:tc>
+          <w:tcPr>
+            <w:tcW w:w="7371" w:type="dxa"/>
+          </w:tcPr>
+          <w:p/>
+        </w:tc>
+      </w:tr>
+      <w:tr>
+        <w:tc>
+          <w:tcPr>
+            <w:tcW w:w="846" w:type="dxa"/>
+          </w:tcPr>
+          <w:p>
+            <w:r>
+              <w:t>1.4</w:t>
+            </w:r>
+          </w:p>
+        </w:tc>
+        <w:tc>
+          <w:tcPr>
+            <w:tcW w:w="992" w:type="dxa"/>
+          </w:tcPr>
+          <w:p>
+            <w:r>
+              <w:t>SM-46</w:t>
+            </w:r>
+          </w:p>
+        </w:tc>
+        <w:tc>
+          <w:tcPr>
+            <w:tcW w:w="7371" w:type="dxa"/>
+          </w:tcPr>
+          <w:p/>
+        </w:tc>
+      </w:tr>
+      <w:tr>
+        <w:tc>
+          <w:tcPr>
+            <w:tcW w:w="846" w:type="dxa"/>
+          </w:tcPr>
+          <w:p>
+            <w:r>
+              <w:t>1.4</w:t>
+            </w:r>
+          </w:p>
+        </w:tc>
+        <w:tc>
+          <w:tcPr>
+            <w:tcW w:w="992" w:type="dxa"/>
+          </w:tcPr>
+          <w:p>
+            <w:r>
+              <w:t>SM-47</w:t>
+            </w:r>
+          </w:p>
+        </w:tc>
+        <w:tc>
+          <w:tcPr>
+            <w:tcW w:w="7371" w:type="dxa"/>
+          </w:tcPr>
+          <w:p/>
+        </w:tc>
+      </w:tr>
+      <w:tr>
+        <w:tc>
+          <w:tcPr>
+            <w:tcW w:w="846" w:type="dxa"/>
+          </w:tcPr>
+          <w:p>
+            <w:r>
+              <w:t>1.4</w:t>
+            </w:r>
+          </w:p>
+        </w:tc>
+        <w:tc>
+          <w:tcPr>
+            <w:tcW w:w="992" w:type="dxa"/>
+          </w:tcPr>
+          <w:p>
+            <w:r>
+              <w:t>SM-48</w:t>
+            </w:r>
+          </w:p>
+        </w:tc>
+        <w:tc>
+          <w:tcPr>
+            <w:tcW w:w="7371" w:type="dxa"/>
+          </w:tcPr>
+          <w:p/>
+        </w:tc>
+      </w:tr>
+    </w:tbl>
+    <w:p/>
+    <w:p>
+      <w:pPr>
+        <w:pStyle w:val="Heading2"/>
+        <w:numPr>
+          <w:ilvl w:val="0"/>
+          <w:numId w:val="5"/>
+        </w:numPr>
+      </w:pPr>
+      <w:r>
+        <w:t>Challenges or Blockers</w:t>
+      </w:r>
+      <w:bookmarkStart w:id="0" w:name="_heading=h.10zi4fhypfsd" w:colFirst="0" w:colLast="0"/>
+      <w:bookmarkEnd w:id="0"/>
+    </w:p>
+    <w:p/>
+    <w:tbl>
+      <w:tblPr>
+        <w:tblStyle w:val="TableGrid"/>
+        <w:tblW w:w="9209" w:type="dxa"/>
+        <w:tblLook w:val="04A0" w:firstRow="1" w:lastRow="0" w:firstColumn="1" w:lastColumn="0" w:noHBand="0" w:noVBand="1"/>
+      </w:tblPr>
+      <w:tblGrid>
+        <w:gridCol w:w="846"/>
+        <w:gridCol w:w="992"/>
+        <w:gridCol w:w="7371"/>
+      </w:tblGrid>
+      <w:tr>
+        <w:tc>
+          <w:tcPr>
+            <w:tcW w:w="846" w:type="dxa"/>
+            <w:vAlign w:val="center"/>
+          </w:tcPr>
+          <w:p>
+            <w:pPr>
+              <w:jc w:val="center"/>
+              <w:rPr>
+                <w:b/>
+                <w:bCs/>
+              </w:rPr>
+            </w:pPr>
+            <w:r>
+              <w:rPr>
+                <w:b/>
+                <w:bCs/>
+              </w:rPr>
+              <w:t>User Story</w:t>
+            </w:r>
+          </w:p>
+        </w:tc>
+        <w:tc>
+          <w:tcPr>
+            <w:tcW w:w="992" w:type="dxa"/>
+            <w:vAlign w:val="center"/>
+          </w:tcPr>
+          <w:p>
+            <w:pPr>
+              <w:jc w:val="center"/>
+              <w:rPr>
+                <w:b/>
+                <w:bCs/>
+              </w:rPr>
+            </w:pPr>
+            <w:r>
+              <w:rPr>
+                <w:b/>
+                <w:bCs/>
+              </w:rPr>
+              <w:t>Task</w:t>
+            </w:r>
+          </w:p>
+        </w:tc>
+        <w:tc>
+          <w:tcPr>
+            <w:tcW w:w="7371" w:type="dxa"/>
+            <w:vAlign w:val="center"/>
+          </w:tcPr>
+          <w:p>
+            <w:pPr>
+              <w:jc w:val="center"/>
+              <w:rPr>
+                <w:b/>
+                <w:bCs/>
+              </w:rPr>
+            </w:pPr>
+            <w:r>
+              <w:rPr>
+                <w:b/>
+                <w:bCs/>
+              </w:rPr>
+              <w:t>Challenges or Blockers</w:t>
+            </w:r>
+          </w:p>
+        </w:tc>
+      </w:tr>
+      <w:tr>
+        <w:tc>
+          <w:tcPr>
+            <w:tcW w:w="846" w:type="dxa"/>
+          </w:tcPr>
+          <w:p>
+            <w:r>
+              <w:t>1.2</w:t>
+            </w:r>
+          </w:p>
+        </w:tc>
+        <w:tc>
+          <w:tcPr>
+            <w:tcW w:w="992" w:type="dxa"/>
+          </w:tcPr>
+          <w:p>
+            <w:r>
+              <w:t>SM-33</w:t>
+            </w:r>
+          </w:p>
+        </w:tc>
+        <w:tc>
+          <w:tcPr>
+            <w:tcW w:w="7371" w:type="dxa"/>
+          </w:tcPr>
+          <w:p/>
+        </w:tc>
+      </w:tr>
+      <w:tr>
+        <w:tc>
+          <w:tcPr>
+            <w:tcW w:w="846" w:type="dxa"/>
+          </w:tcPr>
+          <w:p>
+            <w:r>
+              <w:t>1.2</w:t>
+            </w:r>
+          </w:p>
+        </w:tc>
+        <w:tc>
+          <w:tcPr>
+            <w:tcW w:w="992" w:type="dxa"/>
+          </w:tcPr>
+          <w:p>
+            <w:r>
+              <w:t>SM-34</w:t>
+            </w:r>
+          </w:p>
+        </w:tc>
+        <w:tc>
+          <w:tcPr>
+            <w:tcW w:w="7371" w:type="dxa"/>
+          </w:tcPr>
+          <w:p/>
+        </w:tc>
+      </w:tr>
+      <w:tr>
+        <w:tc>
+          <w:tcPr>
+            <w:tcW w:w="846" w:type="dxa"/>
+          </w:tcPr>
+          <w:p>
+            <w:r>
+              <w:t>1.2</w:t>
+            </w:r>
+          </w:p>
+        </w:tc>
+        <w:tc>
+          <w:tcPr>
+            <w:tcW w:w="992" w:type="dxa"/>
+          </w:tcPr>
+          <w:p>
+            <w:r>
+              <w:t>SM-36</w:t>
+            </w:r>
+          </w:p>
+        </w:tc>
+        <w:tc>
+          <w:tcPr>
+            <w:tcW w:w="7371" w:type="dxa"/>
+          </w:tcPr>
+          <w:p/>
+        </w:tc>
+      </w:tr>
+      <w:tr>
+        <w:tc>
+          <w:tcPr>
+            <w:tcW w:w="846" w:type="dxa"/>
+          </w:tcPr>
+          <w:p>
+            <w:r>
+              <w:t>1.3</w:t>
+            </w:r>
+          </w:p>
+        </w:tc>
+        <w:tc>
+          <w:tcPr>
+            <w:tcW w:w="992" w:type="dxa"/>
+          </w:tcPr>
+          <w:p>
+            <w:r>
+              <w:t>SM-41</w:t>
+            </w:r>
+          </w:p>
+        </w:tc>
+        <w:tc>
+          <w:tcPr>
+            <w:tcW w:w="7371" w:type="dxa"/>
+          </w:tcPr>
+          <w:p/>
+        </w:tc>
+      </w:tr>
+      <w:tr>
+        <w:tc>
+          <w:tcPr>
+            <w:tcW w:w="846" w:type="dxa"/>
+          </w:tcPr>
+          <w:p>
+            <w:r>
+              <w:t>1.3</w:t>
+            </w:r>
+          </w:p>
+        </w:tc>
+        <w:tc>
+          <w:tcPr>
+            <w:tcW w:w="992" w:type="dxa"/>
+          </w:tcPr>
+          <w:p>
+            <w:r>
+              <w:t>SM-43</w:t>
+            </w:r>
+          </w:p>
+        </w:tc>
+        <w:tc>
+          <w:tcPr>
+            <w:tcW w:w="7371" w:type="dxa"/>
+          </w:tcPr>
+          <w:p/>
+        </w:tc>
+      </w:tr>
+      <w:tr>
+        <w:tc>
+          <w:tcPr>
+            <w:tcW w:w="846" w:type="dxa"/>
+          </w:tcPr>
+          <w:p>
+            <w:r>
+              <w:t>1.3</w:t>
+            </w:r>
+          </w:p>
+        </w:tc>
+        <w:tc>
+          <w:tcPr>
+            <w:tcW w:w="992" w:type="dxa"/>
+          </w:tcPr>
+          <w:p>
+            <w:r>
+              <w:t>SM-44</w:t>
+            </w:r>
+          </w:p>
+        </w:tc>
+        <w:tc>
+          <w:tcPr>
+            <w:tcW w:w="7371" w:type="dxa"/>
+          </w:tcPr>
+          <w:p/>
+        </w:tc>
+      </w:tr>
+      <w:tr>
+        <w:tc>
+          <w:tcPr>
+            <w:tcW w:w="846" w:type="dxa"/>
+          </w:tcPr>
+          <w:p>
+            <w:r>
+              <w:t>1.4</w:t>
+            </w:r>
+          </w:p>
+        </w:tc>
+        <w:tc>
+          <w:tcPr>
+            <w:tcW w:w="992" w:type="dxa"/>
+          </w:tcPr>
+          <w:p>
+            <w:r>
+              <w:t>SM-46</w:t>
+            </w:r>
+          </w:p>
+        </w:tc>
+        <w:tc>
+          <w:tcPr>
+            <w:tcW w:w="7371" w:type="dxa"/>
+          </w:tcPr>
+          <w:p/>
+        </w:tc>
+      </w:tr>
+      <w:tr>
+        <w:tc>
+          <w:tcPr>
+            <w:tcW w:w="846" w:type="dxa"/>
+          </w:tcPr>
+          <w:p>
+            <w:r>
+              <w:t>1.4</w:t>
+            </w:r>
+          </w:p>
+        </w:tc>
+        <w:tc>
+          <w:tcPr>
+            <w:tcW w:w="992" w:type="dxa"/>
+          </w:tcPr>
+          <w:p>
+            <w:r>
+              <w:t>SM-47</w:t>
+            </w:r>
+          </w:p>
+        </w:tc>
+        <w:tc>
+          <w:tcPr>
+            <w:tcW w:w="7371" w:type="dxa"/>
+          </w:tcPr>
+          <w:p/>
+        </w:tc>
+      </w:tr>
+      <w:tr>
+        <w:tc>
+          <w:tcPr>
+            <w:tcW w:w="846" w:type="dxa"/>
+          </w:tcPr>
+          <w:p>
+            <w:r>
+              <w:t>1.4</w:t>
+            </w:r>
+          </w:p>
+        </w:tc>
+        <w:tc>
+          <w:tcPr>
+            <w:tcW w:w="992" w:type="dxa"/>
+          </w:tcPr>
+          <w:p>
+            <w:r>
+              <w:t>SM-48</w:t>
+            </w:r>
+          </w:p>
+        </w:tc>
+        <w:tc>
+          <w:tcPr>
+            <w:tcW w:w="7371" w:type="dxa"/>
+          </w:tcPr>
+          <w:p/>
+        </w:tc>
+      </w:tr>
+    </w:tbl>
     <w:p/>
     <w:p>
       <w:pPr>
@@ -374,6 +1182,7 @@
         </w:rPr>
       </w:pPr>
     </w:p>
+    <w:p/>
     <w:sectPr>
       <w:pgSz w:w="12240" w:h="15840"/>
       <w:pgMar w:top="1440" w:right="1800" w:bottom="1440" w:left="1800" w:header="720" w:footer="720" w:gutter="0"/>
@@ -904,6 +1713,146 @@
       </w:pPr>
     </w:lvl>
   </w:abstractNum>
+  <w:abstractNum w:abstractNumId="5" w15:restartNumberingAfterBreak="0">
+    <w:nsid w:val="657D304E"/>
+    <w:multiLevelType w:val="multilevel"/>
+    <w:tmpl w:val="E3860742"/>
+    <w:lvl w:ilvl="0">
+      <w:start w:val="1"/>
+      <w:numFmt w:val="bullet"/>
+      <w:lvlText w:val=""/>
+      <w:lvlJc w:val="left"/>
+      <w:pPr>
+        <w:tabs>
+          <w:tab w:val="num" w:pos="720"/>
+        </w:tabs>
+        <w:ind w:left="720" w:hanging="360"/>
+      </w:pPr>
+      <w:rPr>
+        <w:rFonts w:ascii="Symbol" w:hAnsi="Symbol" w:hint="default"/>
+        <w:sz w:val="20"/>
+      </w:rPr>
+    </w:lvl>
+    <w:lvl w:ilvl="1">
+      <w:start w:val="1"/>
+      <w:numFmt w:val="bullet"/>
+      <w:lvlText w:val=""/>
+      <w:lvlJc w:val="left"/>
+      <w:pPr>
+        <w:tabs>
+          <w:tab w:val="num" w:pos="1440"/>
+        </w:tabs>
+        <w:ind w:left="1440" w:hanging="360"/>
+      </w:pPr>
+      <w:rPr>
+        <w:rFonts w:ascii="Symbol" w:hAnsi="Symbol" w:hint="default"/>
+        <w:sz w:val="20"/>
+      </w:rPr>
+    </w:lvl>
+    <w:lvl w:ilvl="2">
+      <w:numFmt w:val="bullet"/>
+      <w:lvlText w:val="-"/>
+      <w:lvlJc w:val="left"/>
+      <w:pPr>
+        <w:ind w:left="644" w:hanging="360"/>
+      </w:pPr>
+      <w:rPr>
+        <w:rFonts w:ascii="Cambria" w:eastAsia="Cambria" w:hAnsi="Cambria" w:cs="Cambria" w:hint="default"/>
+      </w:rPr>
+    </w:lvl>
+    <w:lvl w:ilvl="3">
+      <w:start w:val="1"/>
+      <w:numFmt w:val="upperLetter"/>
+      <w:lvlText w:val="%4-"/>
+      <w:lvlJc w:val="left"/>
+      <w:pPr>
+        <w:ind w:left="2880" w:hanging="360"/>
+      </w:pPr>
+      <w:rPr>
+        <w:rFonts w:hint="default"/>
+      </w:rPr>
+    </w:lvl>
+    <w:lvl w:ilvl="4" w:tentative="1">
+      <w:start w:val="1"/>
+      <w:numFmt w:val="bullet"/>
+      <w:lvlText w:val=""/>
+      <w:lvlJc w:val="left"/>
+      <w:pPr>
+        <w:tabs>
+          <w:tab w:val="num" w:pos="3600"/>
+        </w:tabs>
+        <w:ind w:left="3600" w:hanging="360"/>
+      </w:pPr>
+      <w:rPr>
+        <w:rFonts w:ascii="Symbol" w:hAnsi="Symbol" w:hint="default"/>
+        <w:sz w:val="20"/>
+      </w:rPr>
+    </w:lvl>
+    <w:lvl w:ilvl="5" w:tentative="1">
+      <w:start w:val="1"/>
+      <w:numFmt w:val="bullet"/>
+      <w:lvlText w:val=""/>
+      <w:lvlJc w:val="left"/>
+      <w:pPr>
+        <w:tabs>
+          <w:tab w:val="num" w:pos="4320"/>
+        </w:tabs>
+        <w:ind w:left="4320" w:hanging="360"/>
+      </w:pPr>
+      <w:rPr>
+        <w:rFonts w:ascii="Symbol" w:hAnsi="Symbol" w:hint="default"/>
+        <w:sz w:val="20"/>
+      </w:rPr>
+    </w:lvl>
+    <w:lvl w:ilvl="6" w:tentative="1">
+      <w:start w:val="1"/>
+      <w:numFmt w:val="bullet"/>
+      <w:lvlText w:val=""/>
+      <w:lvlJc w:val="left"/>
+      <w:pPr>
+        <w:tabs>
+          <w:tab w:val="num" w:pos="5040"/>
+        </w:tabs>
+        <w:ind w:left="5040" w:hanging="360"/>
+      </w:pPr>
+      <w:rPr>
+        <w:rFonts w:ascii="Symbol" w:hAnsi="Symbol" w:hint="default"/>
+        <w:sz w:val="20"/>
+      </w:rPr>
+    </w:lvl>
+    <w:lvl w:ilvl="7" w:tentative="1">
+      <w:start w:val="1"/>
+      <w:numFmt w:val="bullet"/>
+      <w:lvlText w:val=""/>
+      <w:lvlJc w:val="left"/>
+      <w:pPr>
+        <w:tabs>
+          <w:tab w:val="num" w:pos="5760"/>
+        </w:tabs>
+        <w:ind w:left="5760" w:hanging="360"/>
+      </w:pPr>
+      <w:rPr>
+        <w:rFonts w:ascii="Symbol" w:hAnsi="Symbol" w:hint="default"/>
+        <w:sz w:val="20"/>
+      </w:rPr>
+    </w:lvl>
+    <w:lvl w:ilvl="8" w:tentative="1">
+      <w:start w:val="1"/>
+      <w:numFmt w:val="bullet"/>
+      <w:lvlText w:val=""/>
+      <w:lvlJc w:val="left"/>
+      <w:pPr>
+        <w:tabs>
+          <w:tab w:val="num" w:pos="6480"/>
+        </w:tabs>
+        <w:ind w:left="6480" w:hanging="360"/>
+      </w:pPr>
+      <w:rPr>
+        <w:rFonts w:ascii="Symbol" w:hAnsi="Symbol" w:hint="default"/>
+        <w:sz w:val="20"/>
+      </w:rPr>
+    </w:lvl>
+  </w:abstractNum>
   <w:num w:numId="1" w16cid:durableId="836459223">
     <w:abstractNumId w:val="3"/>
   </w:num>
@@ -918,6 +1867,9 @@
   </w:num>
   <w:num w:numId="5" w16cid:durableId="121464037">
     <w:abstractNumId w:val="4"/>
+  </w:num>
+  <w:num w:numId="6" w16cid:durableId="610011219">
+    <w:abstractNumId w:val="5"/>
   </w:num>
 </w:numbering>
 </file>

</xml_diff>

<commit_message>
Updates Files on Deliverables and Epic3 (#9)
* Epic 3 - Suggestion by OpenAI to resume

* Updates files on Deliberables and Epic3
</commit_message>
<xml_diff>
--- a/#Deliverables/1050 Deliverable Week 5/Week_5_Sprint_Document_JobQuest.docx
+++ b/#Deliverables/1050 Deliverable Week 5/Week_5_Sprint_Document_JobQuest.docx
@@ -29,21 +29,12 @@
           <w:szCs w:val="44"/>
         </w:rPr>
       </w:pPr>
-      <w:proofErr w:type="spellStart"/>
       <w:r>
         <w:rPr>
           <w:sz w:val="44"/>
           <w:szCs w:val="44"/>
         </w:rPr>
-        <w:t>JobQuest</w:t>
-      </w:r>
-      <w:proofErr w:type="spellEnd"/>
-      <w:r>
-        <w:rPr>
-          <w:sz w:val="44"/>
-          <w:szCs w:val="44"/>
-        </w:rPr>
-        <w:t xml:space="preserve"> Navigator – Week </w:t>
+        <w:t xml:space="preserve">JobQuest Navigator – Week </w:t>
       </w:r>
       <w:r>
         <w:rPr>
@@ -74,39 +65,7 @@
           <w:sz w:val="28"/>
           <w:szCs w:val="28"/>
         </w:rPr>
-        <w:t xml:space="preserve">Maria Soto, Shruti Amit </w:t>
-      </w:r>
-      <w:proofErr w:type="spellStart"/>
-      <w:r>
-        <w:rPr>
-          <w:sz w:val="28"/>
-          <w:szCs w:val="28"/>
-        </w:rPr>
-        <w:t>Vasanwala</w:t>
-      </w:r>
-      <w:proofErr w:type="spellEnd"/>
-      <w:r>
-        <w:rPr>
-          <w:sz w:val="28"/>
-          <w:szCs w:val="28"/>
-        </w:rPr>
-        <w:t xml:space="preserve">, </w:t>
-      </w:r>
-      <w:proofErr w:type="spellStart"/>
-      <w:r>
-        <w:rPr>
-          <w:sz w:val="28"/>
-          <w:szCs w:val="28"/>
-        </w:rPr>
-        <w:t>Zhihuai</w:t>
-      </w:r>
-      <w:proofErr w:type="spellEnd"/>
-      <w:r>
-        <w:rPr>
-          <w:sz w:val="28"/>
-          <w:szCs w:val="28"/>
-        </w:rPr>
-        <w:t xml:space="preserve"> Wang, Ishan Aakash Patel</w:t>
+        <w:t>Maria Soto, Shruti Amit Vasanwala, Zhihuai Wang, Ishan Aakash Patel</w:t>
       </w:r>
     </w:p>
     <w:p>
@@ -286,6 +245,116 @@
     </w:p>
     <w:p/>
     <w:p>
+      <w:r>
+        <w:t>This is the list of the sprint Goals to Sprint 2</w:t>
+      </w:r>
+      <w:r>
+        <w:t xml:space="preserve"> – Epic 1</w:t>
+      </w:r>
+      <w:r>
+        <w:t xml:space="preserve">: </w:t>
+      </w:r>
+    </w:p>
+    <w:p>
+      <w:pPr>
+        <w:pStyle w:val="ListParagraph"/>
+        <w:numPr>
+          <w:ilvl w:val="2"/>
+          <w:numId w:val="6"/>
+        </w:numPr>
+        <w:rPr>
+          <w:bCs/>
+        </w:rPr>
+      </w:pPr>
+      <w:r>
+        <w:rPr>
+          <w:bCs/>
+        </w:rPr>
+        <w:t>User Story 1.2: Design and implement a visual map interface.</w:t>
+      </w:r>
+      <w:r>
+        <w:rPr>
+          <w:bCs/>
+        </w:rPr>
+        <w:t xml:space="preserve"> </w:t>
+      </w:r>
+    </w:p>
+    <w:p>
+      <w:pPr>
+        <w:pStyle w:val="ListParagraph"/>
+        <w:numPr>
+          <w:ilvl w:val="2"/>
+          <w:numId w:val="6"/>
+        </w:numPr>
+        <w:rPr>
+          <w:bCs/>
+        </w:rPr>
+      </w:pPr>
+      <w:r>
+        <w:rPr>
+          <w:bCs/>
+        </w:rPr>
+        <w:t>User Story 1.3: Sync job listings with map pins based on geolocation.</w:t>
+      </w:r>
+    </w:p>
+    <w:p>
+      <w:pPr>
+        <w:pStyle w:val="ListParagraph"/>
+        <w:numPr>
+          <w:ilvl w:val="2"/>
+          <w:numId w:val="6"/>
+        </w:numPr>
+        <w:rPr>
+          <w:bCs/>
+        </w:rPr>
+      </w:pPr>
+      <w:r>
+        <w:rPr>
+          <w:bCs/>
+        </w:rPr>
+        <w:t>User Story 1.4: Implement filtering and prioritization of nearby jobs.</w:t>
+      </w:r>
+    </w:p>
+    <w:p>
+      <w:r>
+        <w:drawing>
+          <wp:inline distT="0" distB="0" distL="0" distR="0" wp14:anchorId="330ECFBD" wp14:editId="46C07C63">
+            <wp:extent cx="5486400" cy="1238885"/>
+            <wp:effectExtent l="0" t="0" r="0" b="0"/>
+            <wp:docPr id="518369916" name="Picture 1" descr="A screenshot of a chat&#10;&#10;AI-generated content may be incorrect."/>
+            <wp:cNvGraphicFramePr>
+              <a:graphicFrameLocks xmlns:a="http://schemas.openxmlformats.org/drawingml/2006/main" noChangeAspect="1"/>
+            </wp:cNvGraphicFramePr>
+            <a:graphic xmlns:a="http://schemas.openxmlformats.org/drawingml/2006/main">
+              <a:graphicData uri="http://schemas.openxmlformats.org/drawingml/2006/picture">
+                <pic:pic xmlns:pic="http://schemas.openxmlformats.org/drawingml/2006/picture">
+                  <pic:nvPicPr>
+                    <pic:cNvPr id="518369916" name="Picture 1" descr="A screenshot of a chat&#10;&#10;AI-generated content may be incorrect."/>
+                    <pic:cNvPicPr/>
+                  </pic:nvPicPr>
+                  <pic:blipFill>
+                    <a:blip r:embed="rId6"/>
+                    <a:stretch>
+                      <a:fillRect/>
+                    </a:stretch>
+                  </pic:blipFill>
+                  <pic:spPr>
+                    <a:xfrm>
+                      <a:off x="0" y="0"/>
+                      <a:ext cx="5486400" cy="1238885"/>
+                    </a:xfrm>
+                    <a:prstGeom prst="rect">
+                      <a:avLst/>
+                    </a:prstGeom>
+                  </pic:spPr>
+                </pic:pic>
+              </a:graphicData>
+            </a:graphic>
+          </wp:inline>
+        </w:drawing>
+      </w:r>
+    </w:p>
+    <w:p>
       <w:pPr>
         <w:pStyle w:val="Heading2"/>
         <w:numPr>
@@ -300,6 +369,56 @@
         <w:br/>
       </w:r>
     </w:p>
+    <w:p>
+      <w:r>
+        <w:t>List of the task</w:t>
+      </w:r>
+      <w:r>
+        <w:t>s</w:t>
+      </w:r>
+      <w:r>
+        <w:t xml:space="preserve"> Sprint 2:</w:t>
+      </w:r>
+    </w:p>
+    <w:p>
+      <w:r>
+        <w:drawing>
+          <wp:inline distT="0" distB="0" distL="0" distR="0" wp14:anchorId="0BE17A55" wp14:editId="5DB6A261">
+            <wp:extent cx="5486400" cy="3060065"/>
+            <wp:effectExtent l="0" t="0" r="0" b="6985"/>
+            <wp:docPr id="1206456680" name="Picture 1" descr="A screenshot of a computer&#10;&#10;AI-generated content may be incorrect."/>
+            <wp:cNvGraphicFramePr>
+              <a:graphicFrameLocks xmlns:a="http://schemas.openxmlformats.org/drawingml/2006/main" noChangeAspect="1"/>
+            </wp:cNvGraphicFramePr>
+            <a:graphic xmlns:a="http://schemas.openxmlformats.org/drawingml/2006/main">
+              <a:graphicData uri="http://schemas.openxmlformats.org/drawingml/2006/picture">
+                <pic:pic xmlns:pic="http://schemas.openxmlformats.org/drawingml/2006/picture">
+                  <pic:nvPicPr>
+                    <pic:cNvPr id="1206456680" name="Picture 1" descr="A screenshot of a computer&#10;&#10;AI-generated content may be incorrect."/>
+                    <pic:cNvPicPr/>
+                  </pic:nvPicPr>
+                  <pic:blipFill>
+                    <a:blip r:embed="rId7"/>
+                    <a:stretch>
+                      <a:fillRect/>
+                    </a:stretch>
+                  </pic:blipFill>
+                  <pic:spPr>
+                    <a:xfrm>
+                      <a:off x="0" y="0"/>
+                      <a:ext cx="5486400" cy="3060065"/>
+                    </a:xfrm>
+                    <a:prstGeom prst="rect">
+                      <a:avLst/>
+                    </a:prstGeom>
+                  </pic:spPr>
+                </pic:pic>
+              </a:graphicData>
+            </a:graphic>
+          </wp:inline>
+        </w:drawing>
+      </w:r>
+    </w:p>
     <w:p/>
     <w:p/>
     <w:p/>
@@ -312,12 +431,14 @@
         </w:numPr>
       </w:pPr>
       <w:r>
+        <w:lastRenderedPageBreak/>
         <w:t>Key Features Being Developed</w:t>
       </w:r>
       <w:r>
         <w:br/>
       </w:r>
     </w:p>
+    <w:p/>
     <w:p>
       <w:pPr>
         <w:pStyle w:val="ListParagraph"/>
@@ -337,6 +458,693 @@
       </w:r>
     </w:p>
     <w:p/>
+    <w:tbl>
+      <w:tblPr>
+        <w:tblStyle w:val="TableGrid"/>
+        <w:tblW w:w="9209" w:type="dxa"/>
+        <w:tblLook w:val="04A0" w:firstRow="1" w:lastRow="0" w:firstColumn="1" w:lastColumn="0" w:noHBand="0" w:noVBand="1"/>
+      </w:tblPr>
+      <w:tblGrid>
+        <w:gridCol w:w="846"/>
+        <w:gridCol w:w="992"/>
+        <w:gridCol w:w="7371"/>
+      </w:tblGrid>
+      <w:tr>
+        <w:tc>
+          <w:tcPr>
+            <w:tcW w:w="846" w:type="dxa"/>
+            <w:vAlign w:val="center"/>
+          </w:tcPr>
+          <w:p>
+            <w:pPr>
+              <w:jc w:val="center"/>
+              <w:rPr>
+                <w:b/>
+                <w:bCs/>
+              </w:rPr>
+            </w:pPr>
+            <w:r>
+              <w:rPr>
+                <w:b/>
+                <w:bCs/>
+              </w:rPr>
+              <w:t>User Story</w:t>
+            </w:r>
+          </w:p>
+        </w:tc>
+        <w:tc>
+          <w:tcPr>
+            <w:tcW w:w="992" w:type="dxa"/>
+            <w:vAlign w:val="center"/>
+          </w:tcPr>
+          <w:p>
+            <w:pPr>
+              <w:jc w:val="center"/>
+              <w:rPr>
+                <w:b/>
+                <w:bCs/>
+              </w:rPr>
+            </w:pPr>
+            <w:r>
+              <w:rPr>
+                <w:b/>
+                <w:bCs/>
+              </w:rPr>
+              <w:t>Task</w:t>
+            </w:r>
+          </w:p>
+        </w:tc>
+        <w:tc>
+          <w:tcPr>
+            <w:tcW w:w="7371" w:type="dxa"/>
+            <w:vAlign w:val="center"/>
+          </w:tcPr>
+          <w:p>
+            <w:pPr>
+              <w:jc w:val="center"/>
+              <w:rPr>
+                <w:b/>
+                <w:bCs/>
+              </w:rPr>
+            </w:pPr>
+            <w:r>
+              <w:rPr>
+                <w:b/>
+                <w:bCs/>
+              </w:rPr>
+              <w:t>Progress</w:t>
+            </w:r>
+            <w:r>
+              <w:rPr>
+                <w:b/>
+                <w:bCs/>
+              </w:rPr>
+              <w:t>/Status</w:t>
+            </w:r>
+          </w:p>
+        </w:tc>
+      </w:tr>
+      <w:tr>
+        <w:tc>
+          <w:tcPr>
+            <w:tcW w:w="846" w:type="dxa"/>
+          </w:tcPr>
+          <w:p>
+            <w:r>
+              <w:t>1.2</w:t>
+            </w:r>
+          </w:p>
+        </w:tc>
+        <w:tc>
+          <w:tcPr>
+            <w:tcW w:w="992" w:type="dxa"/>
+          </w:tcPr>
+          <w:p>
+            <w:r>
+              <w:t>SM-33</w:t>
+            </w:r>
+          </w:p>
+        </w:tc>
+        <w:tc>
+          <w:tcPr>
+            <w:tcW w:w="7371" w:type="dxa"/>
+          </w:tcPr>
+          <w:p/>
+        </w:tc>
+      </w:tr>
+      <w:tr>
+        <w:tc>
+          <w:tcPr>
+            <w:tcW w:w="846" w:type="dxa"/>
+          </w:tcPr>
+          <w:p>
+            <w:r>
+              <w:t>1.2</w:t>
+            </w:r>
+          </w:p>
+        </w:tc>
+        <w:tc>
+          <w:tcPr>
+            <w:tcW w:w="992" w:type="dxa"/>
+          </w:tcPr>
+          <w:p>
+            <w:r>
+              <w:t>SM-34</w:t>
+            </w:r>
+          </w:p>
+        </w:tc>
+        <w:tc>
+          <w:tcPr>
+            <w:tcW w:w="7371" w:type="dxa"/>
+          </w:tcPr>
+          <w:p/>
+        </w:tc>
+      </w:tr>
+      <w:tr>
+        <w:tc>
+          <w:tcPr>
+            <w:tcW w:w="846" w:type="dxa"/>
+          </w:tcPr>
+          <w:p>
+            <w:r>
+              <w:t>1.2</w:t>
+            </w:r>
+          </w:p>
+        </w:tc>
+        <w:tc>
+          <w:tcPr>
+            <w:tcW w:w="992" w:type="dxa"/>
+          </w:tcPr>
+          <w:p>
+            <w:r>
+              <w:t>SM-36</w:t>
+            </w:r>
+          </w:p>
+        </w:tc>
+        <w:tc>
+          <w:tcPr>
+            <w:tcW w:w="7371" w:type="dxa"/>
+          </w:tcPr>
+          <w:p/>
+        </w:tc>
+      </w:tr>
+      <w:tr>
+        <w:tc>
+          <w:tcPr>
+            <w:tcW w:w="846" w:type="dxa"/>
+          </w:tcPr>
+          <w:p>
+            <w:r>
+              <w:t>1.3</w:t>
+            </w:r>
+          </w:p>
+        </w:tc>
+        <w:tc>
+          <w:tcPr>
+            <w:tcW w:w="992" w:type="dxa"/>
+          </w:tcPr>
+          <w:p>
+            <w:r>
+              <w:t>SM-41</w:t>
+            </w:r>
+          </w:p>
+        </w:tc>
+        <w:tc>
+          <w:tcPr>
+            <w:tcW w:w="7371" w:type="dxa"/>
+          </w:tcPr>
+          <w:p/>
+        </w:tc>
+      </w:tr>
+      <w:tr>
+        <w:tc>
+          <w:tcPr>
+            <w:tcW w:w="846" w:type="dxa"/>
+          </w:tcPr>
+          <w:p>
+            <w:r>
+              <w:t>1.3</w:t>
+            </w:r>
+          </w:p>
+        </w:tc>
+        <w:tc>
+          <w:tcPr>
+            <w:tcW w:w="992" w:type="dxa"/>
+          </w:tcPr>
+          <w:p>
+            <w:r>
+              <w:t>SM-43</w:t>
+            </w:r>
+          </w:p>
+        </w:tc>
+        <w:tc>
+          <w:tcPr>
+            <w:tcW w:w="7371" w:type="dxa"/>
+          </w:tcPr>
+          <w:p/>
+        </w:tc>
+      </w:tr>
+      <w:tr>
+        <w:tc>
+          <w:tcPr>
+            <w:tcW w:w="846" w:type="dxa"/>
+          </w:tcPr>
+          <w:p>
+            <w:r>
+              <w:t>1.3</w:t>
+            </w:r>
+          </w:p>
+        </w:tc>
+        <w:tc>
+          <w:tcPr>
+            <w:tcW w:w="992" w:type="dxa"/>
+          </w:tcPr>
+          <w:p>
+            <w:r>
+              <w:t>SM-44</w:t>
+            </w:r>
+          </w:p>
+        </w:tc>
+        <w:tc>
+          <w:tcPr>
+            <w:tcW w:w="7371" w:type="dxa"/>
+          </w:tcPr>
+          <w:p/>
+        </w:tc>
+      </w:tr>
+      <w:tr>
+        <w:tc>
+          <w:tcPr>
+            <w:tcW w:w="846" w:type="dxa"/>
+          </w:tcPr>
+          <w:p>
+            <w:r>
+              <w:t>1.4</w:t>
+            </w:r>
+          </w:p>
+        </w:tc>
+        <w:tc>
+          <w:tcPr>
+            <w:tcW w:w="992" w:type="dxa"/>
+          </w:tcPr>
+          <w:p>
+            <w:r>
+              <w:t>SM-46</w:t>
+            </w:r>
+          </w:p>
+        </w:tc>
+        <w:tc>
+          <w:tcPr>
+            <w:tcW w:w="7371" w:type="dxa"/>
+          </w:tcPr>
+          <w:p/>
+        </w:tc>
+      </w:tr>
+      <w:tr>
+        <w:tc>
+          <w:tcPr>
+            <w:tcW w:w="846" w:type="dxa"/>
+          </w:tcPr>
+          <w:p>
+            <w:r>
+              <w:t>1.4</w:t>
+            </w:r>
+          </w:p>
+        </w:tc>
+        <w:tc>
+          <w:tcPr>
+            <w:tcW w:w="992" w:type="dxa"/>
+          </w:tcPr>
+          <w:p>
+            <w:r>
+              <w:t>SM-47</w:t>
+            </w:r>
+          </w:p>
+        </w:tc>
+        <w:tc>
+          <w:tcPr>
+            <w:tcW w:w="7371" w:type="dxa"/>
+          </w:tcPr>
+          <w:p/>
+        </w:tc>
+      </w:tr>
+      <w:tr>
+        <w:tc>
+          <w:tcPr>
+            <w:tcW w:w="846" w:type="dxa"/>
+          </w:tcPr>
+          <w:p>
+            <w:r>
+              <w:t>1.4</w:t>
+            </w:r>
+          </w:p>
+        </w:tc>
+        <w:tc>
+          <w:tcPr>
+            <w:tcW w:w="992" w:type="dxa"/>
+          </w:tcPr>
+          <w:p>
+            <w:r>
+              <w:t>SM-48</w:t>
+            </w:r>
+          </w:p>
+        </w:tc>
+        <w:tc>
+          <w:tcPr>
+            <w:tcW w:w="7371" w:type="dxa"/>
+          </w:tcPr>
+          <w:p/>
+        </w:tc>
+      </w:tr>
+    </w:tbl>
+    <w:p/>
+    <w:p>
+      <w:pPr>
+        <w:pStyle w:val="Heading2"/>
+        <w:numPr>
+          <w:ilvl w:val="0"/>
+          <w:numId w:val="5"/>
+        </w:numPr>
+      </w:pPr>
+      <w:r>
+        <w:t>Challenges or Blockers</w:t>
+      </w:r>
+      <w:bookmarkStart w:id="0" w:name="_heading=h.10zi4fhypfsd" w:colFirst="0" w:colLast="0"/>
+      <w:bookmarkEnd w:id="0"/>
+    </w:p>
+    <w:p/>
+    <w:tbl>
+      <w:tblPr>
+        <w:tblStyle w:val="TableGrid"/>
+        <w:tblW w:w="9209" w:type="dxa"/>
+        <w:tblLook w:val="04A0" w:firstRow="1" w:lastRow="0" w:firstColumn="1" w:lastColumn="0" w:noHBand="0" w:noVBand="1"/>
+      </w:tblPr>
+      <w:tblGrid>
+        <w:gridCol w:w="846"/>
+        <w:gridCol w:w="992"/>
+        <w:gridCol w:w="7371"/>
+      </w:tblGrid>
+      <w:tr>
+        <w:tc>
+          <w:tcPr>
+            <w:tcW w:w="846" w:type="dxa"/>
+            <w:vAlign w:val="center"/>
+          </w:tcPr>
+          <w:p>
+            <w:pPr>
+              <w:jc w:val="center"/>
+              <w:rPr>
+                <w:b/>
+                <w:bCs/>
+              </w:rPr>
+            </w:pPr>
+            <w:r>
+              <w:rPr>
+                <w:b/>
+                <w:bCs/>
+              </w:rPr>
+              <w:t>User Story</w:t>
+            </w:r>
+          </w:p>
+        </w:tc>
+        <w:tc>
+          <w:tcPr>
+            <w:tcW w:w="992" w:type="dxa"/>
+            <w:vAlign w:val="center"/>
+          </w:tcPr>
+          <w:p>
+            <w:pPr>
+              <w:jc w:val="center"/>
+              <w:rPr>
+                <w:b/>
+                <w:bCs/>
+              </w:rPr>
+            </w:pPr>
+            <w:r>
+              <w:rPr>
+                <w:b/>
+                <w:bCs/>
+              </w:rPr>
+              <w:t>Task</w:t>
+            </w:r>
+          </w:p>
+        </w:tc>
+        <w:tc>
+          <w:tcPr>
+            <w:tcW w:w="7371" w:type="dxa"/>
+            <w:vAlign w:val="center"/>
+          </w:tcPr>
+          <w:p>
+            <w:pPr>
+              <w:jc w:val="center"/>
+              <w:rPr>
+                <w:b/>
+                <w:bCs/>
+              </w:rPr>
+            </w:pPr>
+            <w:r>
+              <w:rPr>
+                <w:b/>
+                <w:bCs/>
+              </w:rPr>
+              <w:t>Challenges or Blockers</w:t>
+            </w:r>
+          </w:p>
+        </w:tc>
+      </w:tr>
+      <w:tr>
+        <w:tc>
+          <w:tcPr>
+            <w:tcW w:w="846" w:type="dxa"/>
+          </w:tcPr>
+          <w:p>
+            <w:r>
+              <w:t>1.2</w:t>
+            </w:r>
+          </w:p>
+        </w:tc>
+        <w:tc>
+          <w:tcPr>
+            <w:tcW w:w="992" w:type="dxa"/>
+          </w:tcPr>
+          <w:p>
+            <w:r>
+              <w:t>SM-33</w:t>
+            </w:r>
+          </w:p>
+        </w:tc>
+        <w:tc>
+          <w:tcPr>
+            <w:tcW w:w="7371" w:type="dxa"/>
+          </w:tcPr>
+          <w:p/>
+        </w:tc>
+      </w:tr>
+      <w:tr>
+        <w:tc>
+          <w:tcPr>
+            <w:tcW w:w="846" w:type="dxa"/>
+          </w:tcPr>
+          <w:p>
+            <w:r>
+              <w:t>1.2</w:t>
+            </w:r>
+          </w:p>
+        </w:tc>
+        <w:tc>
+          <w:tcPr>
+            <w:tcW w:w="992" w:type="dxa"/>
+          </w:tcPr>
+          <w:p>
+            <w:r>
+              <w:t>SM-34</w:t>
+            </w:r>
+          </w:p>
+        </w:tc>
+        <w:tc>
+          <w:tcPr>
+            <w:tcW w:w="7371" w:type="dxa"/>
+          </w:tcPr>
+          <w:p/>
+        </w:tc>
+      </w:tr>
+      <w:tr>
+        <w:tc>
+          <w:tcPr>
+            <w:tcW w:w="846" w:type="dxa"/>
+          </w:tcPr>
+          <w:p>
+            <w:r>
+              <w:t>1.2</w:t>
+            </w:r>
+          </w:p>
+        </w:tc>
+        <w:tc>
+          <w:tcPr>
+            <w:tcW w:w="992" w:type="dxa"/>
+          </w:tcPr>
+          <w:p>
+            <w:r>
+              <w:t>SM-36</w:t>
+            </w:r>
+          </w:p>
+        </w:tc>
+        <w:tc>
+          <w:tcPr>
+            <w:tcW w:w="7371" w:type="dxa"/>
+          </w:tcPr>
+          <w:p/>
+        </w:tc>
+      </w:tr>
+      <w:tr>
+        <w:tc>
+          <w:tcPr>
+            <w:tcW w:w="846" w:type="dxa"/>
+          </w:tcPr>
+          <w:p>
+            <w:r>
+              <w:t>1.3</w:t>
+            </w:r>
+          </w:p>
+        </w:tc>
+        <w:tc>
+          <w:tcPr>
+            <w:tcW w:w="992" w:type="dxa"/>
+          </w:tcPr>
+          <w:p>
+            <w:r>
+              <w:t>SM-41</w:t>
+            </w:r>
+          </w:p>
+        </w:tc>
+        <w:tc>
+          <w:tcPr>
+            <w:tcW w:w="7371" w:type="dxa"/>
+          </w:tcPr>
+          <w:p/>
+        </w:tc>
+      </w:tr>
+      <w:tr>
+        <w:tc>
+          <w:tcPr>
+            <w:tcW w:w="846" w:type="dxa"/>
+          </w:tcPr>
+          <w:p>
+            <w:r>
+              <w:t>1.3</w:t>
+            </w:r>
+          </w:p>
+        </w:tc>
+        <w:tc>
+          <w:tcPr>
+            <w:tcW w:w="992" w:type="dxa"/>
+          </w:tcPr>
+          <w:p>
+            <w:r>
+              <w:t>SM-43</w:t>
+            </w:r>
+          </w:p>
+        </w:tc>
+        <w:tc>
+          <w:tcPr>
+            <w:tcW w:w="7371" w:type="dxa"/>
+          </w:tcPr>
+          <w:p/>
+        </w:tc>
+      </w:tr>
+      <w:tr>
+        <w:tc>
+          <w:tcPr>
+            <w:tcW w:w="846" w:type="dxa"/>
+          </w:tcPr>
+          <w:p>
+            <w:r>
+              <w:t>1.3</w:t>
+            </w:r>
+          </w:p>
+        </w:tc>
+        <w:tc>
+          <w:tcPr>
+            <w:tcW w:w="992" w:type="dxa"/>
+          </w:tcPr>
+          <w:p>
+            <w:r>
+              <w:t>SM-44</w:t>
+            </w:r>
+          </w:p>
+        </w:tc>
+        <w:tc>
+          <w:tcPr>
+            <w:tcW w:w="7371" w:type="dxa"/>
+          </w:tcPr>
+          <w:p/>
+        </w:tc>
+      </w:tr>
+      <w:tr>
+        <w:tc>
+          <w:tcPr>
+            <w:tcW w:w="846" w:type="dxa"/>
+          </w:tcPr>
+          <w:p>
+            <w:r>
+              <w:t>1.4</w:t>
+            </w:r>
+          </w:p>
+        </w:tc>
+        <w:tc>
+          <w:tcPr>
+            <w:tcW w:w="992" w:type="dxa"/>
+          </w:tcPr>
+          <w:p>
+            <w:r>
+              <w:t>SM-46</w:t>
+            </w:r>
+          </w:p>
+        </w:tc>
+        <w:tc>
+          <w:tcPr>
+            <w:tcW w:w="7371" w:type="dxa"/>
+          </w:tcPr>
+          <w:p/>
+        </w:tc>
+      </w:tr>
+      <w:tr>
+        <w:tc>
+          <w:tcPr>
+            <w:tcW w:w="846" w:type="dxa"/>
+          </w:tcPr>
+          <w:p>
+            <w:r>
+              <w:t>1.4</w:t>
+            </w:r>
+          </w:p>
+        </w:tc>
+        <w:tc>
+          <w:tcPr>
+            <w:tcW w:w="992" w:type="dxa"/>
+          </w:tcPr>
+          <w:p>
+            <w:r>
+              <w:t>SM-47</w:t>
+            </w:r>
+          </w:p>
+        </w:tc>
+        <w:tc>
+          <w:tcPr>
+            <w:tcW w:w="7371" w:type="dxa"/>
+          </w:tcPr>
+          <w:p/>
+        </w:tc>
+      </w:tr>
+      <w:tr>
+        <w:tc>
+          <w:tcPr>
+            <w:tcW w:w="846" w:type="dxa"/>
+          </w:tcPr>
+          <w:p>
+            <w:r>
+              <w:t>1.4</w:t>
+            </w:r>
+          </w:p>
+        </w:tc>
+        <w:tc>
+          <w:tcPr>
+            <w:tcW w:w="992" w:type="dxa"/>
+          </w:tcPr>
+          <w:p>
+            <w:r>
+              <w:t>SM-48</w:t>
+            </w:r>
+          </w:p>
+        </w:tc>
+        <w:tc>
+          <w:tcPr>
+            <w:tcW w:w="7371" w:type="dxa"/>
+          </w:tcPr>
+          <w:p/>
+        </w:tc>
+      </w:tr>
+    </w:tbl>
     <w:p/>
     <w:p>
       <w:pPr>
@@ -374,6 +1182,7 @@
         </w:rPr>
       </w:pPr>
     </w:p>
+    <w:p/>
     <w:sectPr>
       <w:pgSz w:w="12240" w:h="15840"/>
       <w:pgMar w:top="1440" w:right="1800" w:bottom="1440" w:left="1800" w:header="720" w:footer="720" w:gutter="0"/>
@@ -904,6 +1713,146 @@
       </w:pPr>
     </w:lvl>
   </w:abstractNum>
+  <w:abstractNum w:abstractNumId="5" w15:restartNumberingAfterBreak="0">
+    <w:nsid w:val="657D304E"/>
+    <w:multiLevelType w:val="multilevel"/>
+    <w:tmpl w:val="E3860742"/>
+    <w:lvl w:ilvl="0">
+      <w:start w:val="1"/>
+      <w:numFmt w:val="bullet"/>
+      <w:lvlText w:val=""/>
+      <w:lvlJc w:val="left"/>
+      <w:pPr>
+        <w:tabs>
+          <w:tab w:val="num" w:pos="720"/>
+        </w:tabs>
+        <w:ind w:left="720" w:hanging="360"/>
+      </w:pPr>
+      <w:rPr>
+        <w:rFonts w:ascii="Symbol" w:hAnsi="Symbol" w:hint="default"/>
+        <w:sz w:val="20"/>
+      </w:rPr>
+    </w:lvl>
+    <w:lvl w:ilvl="1">
+      <w:start w:val="1"/>
+      <w:numFmt w:val="bullet"/>
+      <w:lvlText w:val=""/>
+      <w:lvlJc w:val="left"/>
+      <w:pPr>
+        <w:tabs>
+          <w:tab w:val="num" w:pos="1440"/>
+        </w:tabs>
+        <w:ind w:left="1440" w:hanging="360"/>
+      </w:pPr>
+      <w:rPr>
+        <w:rFonts w:ascii="Symbol" w:hAnsi="Symbol" w:hint="default"/>
+        <w:sz w:val="20"/>
+      </w:rPr>
+    </w:lvl>
+    <w:lvl w:ilvl="2">
+      <w:numFmt w:val="bullet"/>
+      <w:lvlText w:val="-"/>
+      <w:lvlJc w:val="left"/>
+      <w:pPr>
+        <w:ind w:left="644" w:hanging="360"/>
+      </w:pPr>
+      <w:rPr>
+        <w:rFonts w:ascii="Cambria" w:eastAsia="Cambria" w:hAnsi="Cambria" w:cs="Cambria" w:hint="default"/>
+      </w:rPr>
+    </w:lvl>
+    <w:lvl w:ilvl="3">
+      <w:start w:val="1"/>
+      <w:numFmt w:val="upperLetter"/>
+      <w:lvlText w:val="%4-"/>
+      <w:lvlJc w:val="left"/>
+      <w:pPr>
+        <w:ind w:left="2880" w:hanging="360"/>
+      </w:pPr>
+      <w:rPr>
+        <w:rFonts w:hint="default"/>
+      </w:rPr>
+    </w:lvl>
+    <w:lvl w:ilvl="4" w:tentative="1">
+      <w:start w:val="1"/>
+      <w:numFmt w:val="bullet"/>
+      <w:lvlText w:val=""/>
+      <w:lvlJc w:val="left"/>
+      <w:pPr>
+        <w:tabs>
+          <w:tab w:val="num" w:pos="3600"/>
+        </w:tabs>
+        <w:ind w:left="3600" w:hanging="360"/>
+      </w:pPr>
+      <w:rPr>
+        <w:rFonts w:ascii="Symbol" w:hAnsi="Symbol" w:hint="default"/>
+        <w:sz w:val="20"/>
+      </w:rPr>
+    </w:lvl>
+    <w:lvl w:ilvl="5" w:tentative="1">
+      <w:start w:val="1"/>
+      <w:numFmt w:val="bullet"/>
+      <w:lvlText w:val=""/>
+      <w:lvlJc w:val="left"/>
+      <w:pPr>
+        <w:tabs>
+          <w:tab w:val="num" w:pos="4320"/>
+        </w:tabs>
+        <w:ind w:left="4320" w:hanging="360"/>
+      </w:pPr>
+      <w:rPr>
+        <w:rFonts w:ascii="Symbol" w:hAnsi="Symbol" w:hint="default"/>
+        <w:sz w:val="20"/>
+      </w:rPr>
+    </w:lvl>
+    <w:lvl w:ilvl="6" w:tentative="1">
+      <w:start w:val="1"/>
+      <w:numFmt w:val="bullet"/>
+      <w:lvlText w:val=""/>
+      <w:lvlJc w:val="left"/>
+      <w:pPr>
+        <w:tabs>
+          <w:tab w:val="num" w:pos="5040"/>
+        </w:tabs>
+        <w:ind w:left="5040" w:hanging="360"/>
+      </w:pPr>
+      <w:rPr>
+        <w:rFonts w:ascii="Symbol" w:hAnsi="Symbol" w:hint="default"/>
+        <w:sz w:val="20"/>
+      </w:rPr>
+    </w:lvl>
+    <w:lvl w:ilvl="7" w:tentative="1">
+      <w:start w:val="1"/>
+      <w:numFmt w:val="bullet"/>
+      <w:lvlText w:val=""/>
+      <w:lvlJc w:val="left"/>
+      <w:pPr>
+        <w:tabs>
+          <w:tab w:val="num" w:pos="5760"/>
+        </w:tabs>
+        <w:ind w:left="5760" w:hanging="360"/>
+      </w:pPr>
+      <w:rPr>
+        <w:rFonts w:ascii="Symbol" w:hAnsi="Symbol" w:hint="default"/>
+        <w:sz w:val="20"/>
+      </w:rPr>
+    </w:lvl>
+    <w:lvl w:ilvl="8" w:tentative="1">
+      <w:start w:val="1"/>
+      <w:numFmt w:val="bullet"/>
+      <w:lvlText w:val=""/>
+      <w:lvlJc w:val="left"/>
+      <w:pPr>
+        <w:tabs>
+          <w:tab w:val="num" w:pos="6480"/>
+        </w:tabs>
+        <w:ind w:left="6480" w:hanging="360"/>
+      </w:pPr>
+      <w:rPr>
+        <w:rFonts w:ascii="Symbol" w:hAnsi="Symbol" w:hint="default"/>
+        <w:sz w:val="20"/>
+      </w:rPr>
+    </w:lvl>
+  </w:abstractNum>
   <w:num w:numId="1" w16cid:durableId="836459223">
     <w:abstractNumId w:val="3"/>
   </w:num>
@@ -918,6 +1867,9 @@
   </w:num>
   <w:num w:numId="5" w16cid:durableId="121464037">
     <w:abstractNumId w:val="4"/>
+  </w:num>
+  <w:num w:numId="6" w16cid:durableId="610011219">
+    <w:abstractNumId w:val="5"/>
   </w:num>
 </w:numbering>
 </file>

</xml_diff>